<commit_message>
Whoops, forgot to update recommended materials.
</commit_message>
<xml_diff>
--- a/SyllabusCOMP685Lawrance.docx
+++ b/SyllabusCOMP685Lawrance.docx
@@ -928,7 +928,34 @@
           <w:sz w:val="20"/>
           <w:szCs w:val="20"/>
         </w:rPr>
-        <w:t>11am-1</w:t>
+        <w:t>1</w:t>
+      </w:r>
+      <w:r>
+        <w:rPr>
+          <w:rFonts w:ascii="Arial" w:hAnsi="Arial" w:cs="Arial"/>
+          <w:noProof/>
+          <w:sz w:val="20"/>
+          <w:szCs w:val="20"/>
+        </w:rPr>
+        <w:t>2</w:t>
+      </w:r>
+      <w:r>
+        <w:rPr>
+          <w:rFonts w:ascii="Arial" w:hAnsi="Arial" w:cs="Arial"/>
+          <w:noProof/>
+          <w:sz w:val="20"/>
+          <w:szCs w:val="20"/>
+        </w:rPr>
+        <w:t>am-</w:t>
+      </w:r>
+      <w:r>
+        <w:rPr>
+          <w:rFonts w:ascii="Arial" w:hAnsi="Arial" w:cs="Arial"/>
+          <w:noProof/>
+          <w:sz w:val="20"/>
+          <w:szCs w:val="20"/>
+        </w:rPr>
+        <w:t>2</w:t>
       </w:r>
       <w:r>
         <w:rPr>
@@ -1737,17 +1764,7 @@
           <w:szCs w:val="20"/>
         </w:rPr>
         <w:lastRenderedPageBreak/>
-        <w:t>This course examines current topics (determined by the instructor) in computer science. Students will make presentations on assigned readings and write a term</w:t>
-      </w:r>
-      <w:bookmarkStart w:id="16" w:name="_GoBack"/>
-      <w:bookmarkEnd w:id="16"/>
-      <w:r>
-        <w:rPr>
-          <w:rFonts w:ascii="Arial" w:hAnsi="Arial" w:cs="Arial"/>
-          <w:sz w:val="20"/>
-          <w:szCs w:val="20"/>
-        </w:rPr>
-        <w:t xml:space="preserve"> paper. Prerequisite: Senior Status. </w:t>
+        <w:t>This course examines current topics (determined by the instructor) in computer science. Students will make presentations on assigned readings and write a term paper. Prerequisite: Senior Status. </w:t>
       </w:r>
       <w:r>
         <w:rPr>
@@ -2059,23 +2076,11 @@
           <w:rPr>
             <w:rStyle w:val="Hyperlink"/>
           </w:rPr>
-          <w:t>http://opendatastructures.org/</w:t>
+          <w:t>http://www.interaction-design.org/books/hci.html</w:t>
         </w:r>
       </w:hyperlink>
-      <w:r>
-        <w:tab/>
-      </w:r>
-      <w:r>
-        <w:tab/>
-      </w:r>
-      <w:hyperlink r:id="rId11" w:history="1">
-        <w:r>
-          <w:rPr>
-            <w:rStyle w:val="Hyperlink"/>
-          </w:rPr>
-          <w:t>http://www.saylor.org/courses/cs201/</w:t>
-        </w:r>
-      </w:hyperlink>
+      <w:bookmarkStart w:id="16" w:name="_GoBack"/>
+      <w:bookmarkEnd w:id="16"/>
     </w:p>
     <w:p>
       <w:pPr>
@@ -2595,9 +2600,9 @@
             <o:lock v:ext="edit" aspectratio="t"/>
           </v:shapetype>
           <v:shape id="_x0000_i1025" type="#_x0000_t75" style="width:489pt;height:148.5pt" o:ole="">
-            <v:imagedata r:id="rId12" o:title=""/>
+            <v:imagedata r:id="rId11" o:title=""/>
           </v:shape>
-          <o:OLEObject Type="Embed" ProgID="Excel.Sheet.12" ShapeID="_x0000_i1025" DrawAspect="Content" ObjectID="_1450682932" r:id="rId13"/>
+          <o:OLEObject Type="Embed" ProgID="Excel.Sheet.12" ShapeID="_x0000_i1025" DrawAspect="Content" ObjectID="_1450691125" r:id="rId12"/>
         </w:object>
       </w:r>
     </w:p>
@@ -2807,7 +2812,7 @@
           <w:szCs w:val="20"/>
         </w:rPr>
       </w:pPr>
-      <w:hyperlink r:id="rId14" w:history="1">
+      <w:hyperlink r:id="rId13" w:history="1">
         <w:r>
           <w:rPr>
             <w:rStyle w:val="Hyperlink"/>
@@ -5321,7 +5326,7 @@
         </w:rPr>
         <w:t xml:space="preserve">The Learning Center assists all Wentworth students with academic challenges in the areas of math, science, technical courses specific to majors, and writing. The Learning Center is a supportive and safe learning environment for students looking to improve or maintain their academic standing. In this student-based learning environment, students can receive individual help with their studies, meet and work in study groups, or find resources to assist them in meeting their goals for academic success.  It includes tutors in many subjects, writing assistance and workshops.  Make appointments at </w:t>
       </w:r>
-      <w:hyperlink r:id="rId15" w:history="1">
+      <w:hyperlink r:id="rId14" w:history="1">
         <w:r>
           <w:rPr>
             <w:rStyle w:val="Hyperlink"/>
@@ -5737,7 +5742,7 @@
         </w:rPr>
         <w:t xml:space="preserve"> and can be contacted at 617-989-4390 or </w:t>
       </w:r>
-      <w:hyperlink r:id="rId16" w:history="1">
+      <w:hyperlink r:id="rId15" w:history="1">
         <w:r>
           <w:rPr>
             <w:rFonts w:cs="Arial"/>
@@ -5769,7 +5774,7 @@
         </w:rPr>
         <w:t xml:space="preserve">For more information on acceptable documentation and the Disability Services process, visit the Disability Services website at </w:t>
       </w:r>
-      <w:hyperlink r:id="rId17" w:history="1">
+      <w:hyperlink r:id="rId16" w:history="1">
         <w:r>
           <w:rPr>
             <w:rStyle w:val="Hyperlink"/>
@@ -6315,7 +6320,7 @@
         <w:sz w:val="16"/>
         <w:szCs w:val="16"/>
       </w:rPr>
-      <w:t>1</w:t>
+      <w:t>4</w:t>
     </w:r>
     <w:r>
       <w:rPr>
@@ -8142,6 +8147,7 @@
   <w:style w:type="character" w:default="1" w:styleId="DefaultParagraphFont">
     <w:name w:val="Default Paragraph Font"/>
     <w:uiPriority w:val="1"/>
+    <w:semiHidden/>
     <w:unhideWhenUsed/>
   </w:style>
   <w:style w:type="table" w:default="1" w:styleId="TableNormal">
@@ -8873,7 +8879,7 @@
 </file>
 
 <file path=customXml/itemProps1.xml><?xml version="1.0" encoding="utf-8"?>
-<ds:datastoreItem xmlns:ds="http://schemas.openxmlformats.org/officeDocument/2006/customXml" ds:itemID="{73B46731-FB54-4906-BEC3-7A3C2E53F9E4}">
+<ds:datastoreItem xmlns:ds="http://schemas.openxmlformats.org/officeDocument/2006/customXml" ds:itemID="{0EB0163F-EED9-430F-B746-5E3A54C718BE}">
   <ds:schemaRefs>
     <ds:schemaRef ds:uri="http://schemas.openxmlformats.org/officeDocument/2006/bibliography"/>
   </ds:schemaRefs>

</xml_diff>